<commit_message>
fixing crs review point from 1 to 9
</commit_message>
<xml_diff>
--- a/Input Documents/CRS/PO_SAG_CRS_WEB.docx
+++ b/Input Documents/CRS/PO_SAG_CRS_WEB.docx
@@ -66,7 +66,16 @@
           <w:sz w:val="82"/>
           <w:szCs w:val="82"/>
         </w:rPr>
-        <w:t>SAG DASHBOARD</w:t>
+        <w:t xml:space="preserve">SAG </w:t>
+      </w:r>
+      <w:r>
+        <w:rPr>
+          <w:b/>
+          <w:color w:val="3C78D8"/>
+          <w:sz w:val="82"/>
+          <w:szCs w:val="82"/>
+        </w:rPr>
+        <w:t>WEB</w:t>
       </w:r>
     </w:p>
     <w:p>
@@ -84,7 +93,7 @@
           <w:b/>
           <w:rtl/>
         </w:rPr>
-        <w:t>ـــــــــــــــــــــــــــــــــــــــــــــــــــــــــــــــــــــــــــــــــــــــــــــــــــــــــــــــــــــــــــــــــــــــــــــــــــــــــــــــــــــــــــــــــــــــــــــــــــــــــــــــــــــــــــــــــــــــــــــــــــ</w:t>
+        <w:t>ــــــــــــــــــــــــــــــــــــــــــــــــــــــــــــــــــــــــــــــــــــــــــــــــــــــــــــــــــــــــــــــــــــــــــــــــــــــــــــــــــــــــــــــــــــــــــــــــــــــــــــــــــــــــــــــــــــــــــــــ</w:t>
       </w:r>
     </w:p>
     <w:p>
@@ -370,29 +379,10 @@
         <w:t>Document Status:</w:t>
       </w:r>
     </w:p>
-    <w:p>
-      <w:pPr>
-        <w:pBdr>
-          <w:top w:val="nil"/>
-          <w:left w:val="nil"/>
-          <w:bottom w:val="nil"/>
-          <w:right w:val="nil"/>
-          <w:between w:val="nil"/>
-        </w:pBdr>
-        <w:spacing w:before="8"/>
-        <w:rPr>
-          <w:b/>
-          <w:color w:val="000000"/>
-          <w:sz w:val="14"/>
-          <w:szCs w:val="14"/>
-        </w:rPr>
-      </w:pPr>
-    </w:p>
     <w:tbl>
       <w:tblPr>
-        <w:tblStyle w:val="af2"/>
         <w:tblW w:w="9360" w:type="dxa"/>
-        <w:tblInd w:w="840" w:type="dxa"/>
+        <w:tblInd w:w="812" w:type="dxa"/>
         <w:tblBorders>
           <w:top w:val="single" w:sz="8" w:space="0" w:color="000000"/>
           <w:left w:val="single" w:sz="8" w:space="0" w:color="000000"/>
@@ -402,42 +392,48 @@
           <w:insideV w:val="single" w:sz="8" w:space="0" w:color="000000"/>
         </w:tblBorders>
         <w:tblLayout w:type="fixed"/>
-        <w:tblLook w:val="0000" w:firstRow="0" w:lastRow="0" w:firstColumn="0" w:lastColumn="0" w:noHBand="0" w:noVBand="0"/>
+        <w:tblLook w:val="0600" w:firstRow="0" w:lastRow="0" w:firstColumn="0" w:lastColumn="0" w:noHBand="1" w:noVBand="1"/>
       </w:tblPr>
       <w:tblGrid>
-        <w:gridCol w:w="1980"/>
-        <w:gridCol w:w="7380"/>
+        <w:gridCol w:w="1995"/>
+        <w:gridCol w:w="2407"/>
+        <w:gridCol w:w="4958"/>
       </w:tblGrid>
       <w:tr>
-        <w:trPr>
-          <w:trHeight w:val="460"/>
-        </w:trPr>
-        <w:tc>
-          <w:tcPr>
-            <w:tcW w:w="1980" w:type="dxa"/>
-            <w:shd w:val="clear" w:color="auto" w:fill="A3C2F4"/>
-          </w:tcPr>
-          <w:p>
-            <w:pPr>
-              <w:pBdr>
-                <w:top w:val="nil"/>
-                <w:left w:val="nil"/>
-                <w:bottom w:val="nil"/>
-                <w:right w:val="nil"/>
-                <w:between w:val="nil"/>
-              </w:pBdr>
-              <w:spacing w:before="106"/>
-              <w:ind w:left="564" w:right="549"/>
+        <w:tc>
+          <w:tcPr>
+            <w:tcW w:w="1995" w:type="dxa"/>
+            <w:tcBorders>
+              <w:top w:val="single" w:sz="6" w:space="0" w:color="000000"/>
+              <w:left w:val="single" w:sz="6" w:space="0" w:color="000000"/>
+              <w:bottom w:val="single" w:sz="6" w:space="0" w:color="000000"/>
+              <w:right w:val="single" w:sz="6" w:space="0" w:color="000000"/>
+            </w:tcBorders>
+            <w:shd w:val="clear" w:color="auto" w:fill="A4C2F4"/>
+            <w:tcMar>
+              <w:top w:w="100" w:type="dxa"/>
+              <w:left w:w="100" w:type="dxa"/>
+              <w:bottom w:w="100" w:type="dxa"/>
+              <w:right w:w="100" w:type="dxa"/>
+            </w:tcMar>
+          </w:tcPr>
+          <w:p>
+            <w:pPr>
+              <w:pBdr>
+                <w:top w:val="nil"/>
+                <w:left w:val="nil"/>
+                <w:bottom w:val="nil"/>
+                <w:right w:val="nil"/>
+                <w:between w:val="nil"/>
+              </w:pBdr>
               <w:jc w:val="center"/>
               <w:rPr>
                 <w:b/>
-                <w:color w:val="000000"/>
-              </w:rPr>
-            </w:pPr>
-            <w:r>
-              <w:rPr>
-                <w:b/>
-                <w:color w:val="000000"/>
+              </w:rPr>
+            </w:pPr>
+            <w:r>
+              <w:rPr>
+                <w:b/>
               </w:rPr>
               <w:t>Name</w:t>
             </w:r>
@@ -445,75 +441,74 @@
         </w:tc>
         <w:tc>
           <w:tcPr>
-            <w:tcW w:w="7380" w:type="dxa"/>
-          </w:tcPr>
-          <w:p>
-            <w:pPr>
-              <w:pBdr>
-                <w:top w:val="nil"/>
-                <w:left w:val="nil"/>
-                <w:bottom w:val="nil"/>
-                <w:right w:val="nil"/>
-                <w:between w:val="nil"/>
-              </w:pBdr>
-              <w:spacing w:before="106"/>
-              <w:ind w:left="2573" w:right="2558"/>
+            <w:tcW w:w="7365" w:type="dxa"/>
+            <w:gridSpan w:val="2"/>
+            <w:tcBorders>
+              <w:top w:val="single" w:sz="6" w:space="0" w:color="000000"/>
+              <w:left w:val="single" w:sz="6" w:space="0" w:color="000000"/>
+              <w:bottom w:val="single" w:sz="6" w:space="0" w:color="000000"/>
+              <w:right w:val="single" w:sz="6" w:space="0" w:color="000000"/>
+            </w:tcBorders>
+            <w:shd w:val="clear" w:color="auto" w:fill="auto"/>
+            <w:tcMar>
+              <w:top w:w="100" w:type="dxa"/>
+              <w:left w:w="100" w:type="dxa"/>
+              <w:bottom w:w="100" w:type="dxa"/>
+              <w:right w:w="100" w:type="dxa"/>
+            </w:tcMar>
+          </w:tcPr>
+          <w:p>
+            <w:pPr>
+              <w:pBdr>
+                <w:top w:val="nil"/>
+                <w:left w:val="nil"/>
+                <w:bottom w:val="nil"/>
+                <w:right w:val="nil"/>
+                <w:between w:val="nil"/>
+              </w:pBdr>
               <w:jc w:val="center"/>
-              <w:rPr>
-                <w:color w:val="000000"/>
-              </w:rPr>
-            </w:pPr>
-            <w:r>
-              <w:rPr>
-                <w:color w:val="000000"/>
-              </w:rPr>
-              <w:t>PO_</w:t>
-            </w:r>
-            <w:r>
-              <w:t>SAG</w:t>
-            </w:r>
-            <w:r>
-              <w:rPr>
-                <w:color w:val="000000"/>
-              </w:rPr>
-              <w:t>_CRS_</w:t>
-            </w:r>
-            <w:r>
-              <w:t>DB</w:t>
+            </w:pPr>
+            <w:r>
+              <w:t>PO_SAG_CR_WEB</w:t>
             </w:r>
           </w:p>
         </w:tc>
       </w:tr>
       <w:tr>
-        <w:trPr>
-          <w:trHeight w:val="460"/>
-        </w:trPr>
-        <w:tc>
-          <w:tcPr>
-            <w:tcW w:w="1980" w:type="dxa"/>
-            <w:shd w:val="clear" w:color="auto" w:fill="A3C2F4"/>
-          </w:tcPr>
-          <w:p>
-            <w:pPr>
-              <w:pBdr>
-                <w:top w:val="nil"/>
-                <w:left w:val="nil"/>
-                <w:bottom w:val="nil"/>
-                <w:right w:val="nil"/>
-                <w:between w:val="nil"/>
-              </w:pBdr>
-              <w:spacing w:before="104"/>
-              <w:ind w:left="564" w:right="549"/>
+        <w:tc>
+          <w:tcPr>
+            <w:tcW w:w="1995" w:type="dxa"/>
+            <w:tcBorders>
+              <w:top w:val="single" w:sz="6" w:space="0" w:color="000000"/>
+              <w:left w:val="single" w:sz="6" w:space="0" w:color="000000"/>
+              <w:bottom w:val="single" w:sz="6" w:space="0" w:color="000000"/>
+              <w:right w:val="single" w:sz="6" w:space="0" w:color="000000"/>
+            </w:tcBorders>
+            <w:shd w:val="clear" w:color="auto" w:fill="A4C2F4"/>
+            <w:tcMar>
+              <w:top w:w="100" w:type="dxa"/>
+              <w:left w:w="100" w:type="dxa"/>
+              <w:bottom w:w="100" w:type="dxa"/>
+              <w:right w:w="100" w:type="dxa"/>
+            </w:tcMar>
+          </w:tcPr>
+          <w:p>
+            <w:pPr>
+              <w:pBdr>
+                <w:top w:val="nil"/>
+                <w:left w:val="nil"/>
+                <w:bottom w:val="nil"/>
+                <w:right w:val="nil"/>
+                <w:between w:val="nil"/>
+              </w:pBdr>
               <w:jc w:val="center"/>
               <w:rPr>
                 <w:b/>
-                <w:color w:val="000000"/>
-              </w:rPr>
-            </w:pPr>
-            <w:r>
-              <w:rPr>
-                <w:b/>
-                <w:color w:val="000000"/>
+              </w:rPr>
+            </w:pPr>
+            <w:r>
+              <w:rPr>
+                <w:b/>
               </w:rPr>
               <w:t>Version</w:t>
             </w:r>
@@ -521,28 +516,34 @@
         </w:tc>
         <w:tc>
           <w:tcPr>
-            <w:tcW w:w="7380" w:type="dxa"/>
-          </w:tcPr>
-          <w:p>
-            <w:pPr>
-              <w:pBdr>
-                <w:top w:val="nil"/>
-                <w:left w:val="nil"/>
-                <w:bottom w:val="nil"/>
-                <w:right w:val="nil"/>
-                <w:between w:val="nil"/>
-              </w:pBdr>
-              <w:spacing w:before="104"/>
-              <w:ind w:left="2573" w:right="2558"/>
+            <w:tcW w:w="7365" w:type="dxa"/>
+            <w:gridSpan w:val="2"/>
+            <w:tcBorders>
+              <w:top w:val="single" w:sz="6" w:space="0" w:color="000000"/>
+              <w:left w:val="single" w:sz="6" w:space="0" w:color="000000"/>
+              <w:bottom w:val="single" w:sz="6" w:space="0" w:color="000000"/>
+              <w:right w:val="single" w:sz="6" w:space="0" w:color="000000"/>
+            </w:tcBorders>
+            <w:shd w:val="clear" w:color="auto" w:fill="auto"/>
+            <w:tcMar>
+              <w:top w:w="100" w:type="dxa"/>
+              <w:left w:w="100" w:type="dxa"/>
+              <w:bottom w:w="100" w:type="dxa"/>
+              <w:right w:w="100" w:type="dxa"/>
+            </w:tcMar>
+          </w:tcPr>
+          <w:p>
+            <w:pPr>
+              <w:pBdr>
+                <w:top w:val="nil"/>
+                <w:left w:val="nil"/>
+                <w:bottom w:val="nil"/>
+                <w:right w:val="nil"/>
+                <w:between w:val="nil"/>
+              </w:pBdr>
               <w:jc w:val="center"/>
-              <w:rPr>
-                <w:color w:val="000000"/>
-              </w:rPr>
-            </w:pPr>
-            <w:r>
-              <w:rPr>
-                <w:color w:val="000000"/>
-              </w:rPr>
+            </w:pPr>
+            <w:r>
               <w:t>V1.</w:t>
             </w:r>
             <w:r>
@@ -552,35 +553,40 @@
         </w:tc>
       </w:tr>
       <w:tr>
-        <w:trPr>
-          <w:trHeight w:val="499"/>
-        </w:trPr>
-        <w:tc>
-          <w:tcPr>
-            <w:tcW w:w="1980" w:type="dxa"/>
-            <w:shd w:val="clear" w:color="auto" w:fill="A3C2F4"/>
-          </w:tcPr>
-          <w:p>
-            <w:pPr>
-              <w:pBdr>
-                <w:top w:val="nil"/>
-                <w:left w:val="nil"/>
-                <w:bottom w:val="nil"/>
-                <w:right w:val="nil"/>
-                <w:between w:val="nil"/>
-              </w:pBdr>
-              <w:spacing w:before="102"/>
-              <w:ind w:left="564" w:right="549"/>
+        <w:tc>
+          <w:tcPr>
+            <w:tcW w:w="1995" w:type="dxa"/>
+            <w:tcBorders>
+              <w:top w:val="single" w:sz="6" w:space="0" w:color="000000"/>
+              <w:left w:val="single" w:sz="6" w:space="0" w:color="000000"/>
+              <w:bottom w:val="single" w:sz="6" w:space="0" w:color="000000"/>
+              <w:right w:val="single" w:sz="6" w:space="0" w:color="000000"/>
+            </w:tcBorders>
+            <w:shd w:val="clear" w:color="auto" w:fill="A4C2F4"/>
+            <w:tcMar>
+              <w:top w:w="100" w:type="dxa"/>
+              <w:left w:w="100" w:type="dxa"/>
+              <w:bottom w:w="100" w:type="dxa"/>
+              <w:right w:w="100" w:type="dxa"/>
+            </w:tcMar>
+          </w:tcPr>
+          <w:p>
+            <w:pPr>
+              <w:pBdr>
+                <w:top w:val="nil"/>
+                <w:left w:val="nil"/>
+                <w:bottom w:val="nil"/>
+                <w:right w:val="nil"/>
+                <w:between w:val="nil"/>
+              </w:pBdr>
               <w:jc w:val="center"/>
               <w:rPr>
                 <w:b/>
-                <w:color w:val="000000"/>
-              </w:rPr>
-            </w:pPr>
-            <w:r>
-              <w:rPr>
-                <w:b/>
-                <w:color w:val="000000"/>
+              </w:rPr>
+            </w:pPr>
+            <w:r>
+              <w:rPr>
+                <w:b/>
               </w:rPr>
               <w:t>Status</w:t>
             </w:r>
@@ -588,23 +594,25 @@
         </w:tc>
         <w:tc>
           <w:tcPr>
-            <w:tcW w:w="7380" w:type="dxa"/>
-          </w:tcPr>
-          <w:p>
-            <w:pPr>
-              <w:pBdr>
-                <w:top w:val="nil"/>
-                <w:left w:val="nil"/>
-                <w:bottom w:val="nil"/>
-                <w:right w:val="nil"/>
-                <w:between w:val="nil"/>
-              </w:pBdr>
-              <w:spacing w:before="102"/>
-              <w:ind w:left="2573" w:right="2558"/>
+            <w:tcW w:w="7365" w:type="dxa"/>
+            <w:gridSpan w:val="2"/>
+            <w:tcBorders>
+              <w:top w:val="single" w:sz="8" w:space="0" w:color="000000"/>
+              <w:left w:val="single" w:sz="6" w:space="0" w:color="000000"/>
+              <w:bottom w:val="single" w:sz="8" w:space="0" w:color="000000"/>
+              <w:right w:val="single" w:sz="8" w:space="0" w:color="000000"/>
+            </w:tcBorders>
+            <w:tcMar>
+              <w:top w:w="100" w:type="dxa"/>
+              <w:left w:w="100" w:type="dxa"/>
+              <w:bottom w:w="100" w:type="dxa"/>
+              <w:right w:w="100" w:type="dxa"/>
+            </w:tcMar>
+          </w:tcPr>
+          <w:p>
+            <w:pPr>
+              <w:spacing w:line="288" w:lineRule="auto"/>
               <w:jc w:val="center"/>
-              <w:rPr>
-                <w:color w:val="000000"/>
-              </w:rPr>
             </w:pPr>
             <w:r>
               <w:t>Proposed</w:t>
@@ -613,35 +621,40 @@
         </w:tc>
       </w:tr>
       <w:tr>
-        <w:trPr>
-          <w:trHeight w:val="459"/>
-        </w:trPr>
-        <w:tc>
-          <w:tcPr>
-            <w:tcW w:w="1980" w:type="dxa"/>
-            <w:shd w:val="clear" w:color="auto" w:fill="A3C2F4"/>
-          </w:tcPr>
-          <w:p>
-            <w:pPr>
-              <w:pBdr>
-                <w:top w:val="nil"/>
-                <w:left w:val="nil"/>
-                <w:bottom w:val="nil"/>
-                <w:right w:val="nil"/>
-                <w:between w:val="nil"/>
-              </w:pBdr>
-              <w:spacing w:before="111"/>
-              <w:ind w:left="564" w:right="549"/>
+        <w:tc>
+          <w:tcPr>
+            <w:tcW w:w="1995" w:type="dxa"/>
+            <w:tcBorders>
+              <w:top w:val="single" w:sz="6" w:space="0" w:color="000000"/>
+              <w:left w:val="single" w:sz="6" w:space="0" w:color="000000"/>
+              <w:bottom w:val="single" w:sz="6" w:space="0" w:color="000000"/>
+              <w:right w:val="single" w:sz="6" w:space="0" w:color="000000"/>
+            </w:tcBorders>
+            <w:shd w:val="clear" w:color="auto" w:fill="A4C2F4"/>
+            <w:tcMar>
+              <w:top w:w="100" w:type="dxa"/>
+              <w:left w:w="100" w:type="dxa"/>
+              <w:bottom w:w="100" w:type="dxa"/>
+              <w:right w:w="100" w:type="dxa"/>
+            </w:tcMar>
+          </w:tcPr>
+          <w:p>
+            <w:pPr>
+              <w:pBdr>
+                <w:top w:val="nil"/>
+                <w:left w:val="nil"/>
+                <w:bottom w:val="nil"/>
+                <w:right w:val="nil"/>
+                <w:between w:val="nil"/>
+              </w:pBdr>
               <w:jc w:val="center"/>
               <w:rPr>
                 <w:b/>
-                <w:color w:val="000000"/>
-              </w:rPr>
-            </w:pPr>
-            <w:r>
-              <w:rPr>
-                <w:b/>
-                <w:color w:val="000000"/>
+              </w:rPr>
+            </w:pPr>
+            <w:r>
+              <w:rPr>
+                <w:b/>
               </w:rPr>
               <w:t>Author</w:t>
             </w:r>
@@ -649,62 +662,74 @@
         </w:tc>
         <w:tc>
           <w:tcPr>
-            <w:tcW w:w="7380" w:type="dxa"/>
-          </w:tcPr>
-          <w:p>
-            <w:pPr>
-              <w:pBdr>
-                <w:top w:val="nil"/>
-                <w:left w:val="nil"/>
-                <w:bottom w:val="nil"/>
-                <w:right w:val="nil"/>
-                <w:between w:val="nil"/>
-              </w:pBdr>
-              <w:spacing w:before="111"/>
-              <w:ind w:left="2573" w:right="2558"/>
+            <w:tcW w:w="7365" w:type="dxa"/>
+            <w:gridSpan w:val="2"/>
+            <w:tcBorders>
+              <w:top w:val="single" w:sz="6" w:space="0" w:color="000000"/>
+              <w:left w:val="single" w:sz="6" w:space="0" w:color="000000"/>
+              <w:bottom w:val="single" w:sz="6" w:space="0" w:color="000000"/>
+              <w:right w:val="single" w:sz="6" w:space="0" w:color="000000"/>
+            </w:tcBorders>
+            <w:shd w:val="clear" w:color="auto" w:fill="auto"/>
+            <w:tcMar>
+              <w:top w:w="100" w:type="dxa"/>
+              <w:left w:w="100" w:type="dxa"/>
+              <w:bottom w:w="100" w:type="dxa"/>
+              <w:right w:w="100" w:type="dxa"/>
+            </w:tcMar>
+          </w:tcPr>
+          <w:p>
+            <w:pPr>
+              <w:pBdr>
+                <w:top w:val="nil"/>
+                <w:left w:val="nil"/>
+                <w:bottom w:val="nil"/>
+                <w:right w:val="nil"/>
+                <w:between w:val="nil"/>
+              </w:pBdr>
               <w:jc w:val="center"/>
-              <w:rPr>
-                <w:color w:val="000000"/>
-              </w:rPr>
-            </w:pPr>
-            <w:proofErr w:type="spellStart"/>
-            <w:r>
-              <w:t>orabii</w:t>
-            </w:r>
-            <w:proofErr w:type="spellEnd"/>
+            </w:pPr>
+            <w:r>
+              <w:t>Ahmed Mohamed</w:t>
+            </w:r>
           </w:p>
         </w:tc>
       </w:tr>
       <w:tr>
-        <w:trPr>
-          <w:trHeight w:val="460"/>
-        </w:trPr>
-        <w:tc>
-          <w:tcPr>
-            <w:tcW w:w="1980" w:type="dxa"/>
-            <w:shd w:val="clear" w:color="auto" w:fill="A3C2F4"/>
-          </w:tcPr>
-          <w:p>
-            <w:pPr>
-              <w:pBdr>
-                <w:top w:val="nil"/>
-                <w:left w:val="nil"/>
-                <w:bottom w:val="nil"/>
-                <w:right w:val="nil"/>
-                <w:between w:val="nil"/>
-              </w:pBdr>
-              <w:spacing w:before="109"/>
-              <w:ind w:left="564" w:right="549"/>
+        <w:tc>
+          <w:tcPr>
+            <w:tcW w:w="1995" w:type="dxa"/>
+            <w:tcBorders>
+              <w:top w:val="single" w:sz="6" w:space="0" w:color="000000"/>
+              <w:left w:val="single" w:sz="6" w:space="0" w:color="000000"/>
+              <w:bottom w:val="single" w:sz="6" w:space="0" w:color="000000"/>
+              <w:right w:val="single" w:sz="6" w:space="0" w:color="000000"/>
+            </w:tcBorders>
+            <w:shd w:val="clear" w:color="auto" w:fill="A4C2F4"/>
+            <w:tcMar>
+              <w:top w:w="100" w:type="dxa"/>
+              <w:left w:w="100" w:type="dxa"/>
+              <w:bottom w:w="100" w:type="dxa"/>
+              <w:right w:w="100" w:type="dxa"/>
+            </w:tcMar>
+          </w:tcPr>
+          <w:p>
+            <w:pPr>
+              <w:pBdr>
+                <w:top w:val="nil"/>
+                <w:left w:val="nil"/>
+                <w:bottom w:val="nil"/>
+                <w:right w:val="nil"/>
+                <w:between w:val="nil"/>
+              </w:pBdr>
               <w:jc w:val="center"/>
               <w:rPr>
                 <w:b/>
-                <w:color w:val="000000"/>
-              </w:rPr>
-            </w:pPr>
-            <w:r>
-              <w:rPr>
-                <w:b/>
-                <w:color w:val="000000"/>
+              </w:rPr>
+            </w:pPr>
+            <w:r>
+              <w:rPr>
+                <w:b/>
               </w:rPr>
               <w:t>Date</w:t>
             </w:r>
@@ -712,109 +737,277 @@
         </w:tc>
         <w:tc>
           <w:tcPr>
-            <w:tcW w:w="7380" w:type="dxa"/>
-          </w:tcPr>
-          <w:p>
-            <w:pPr>
-              <w:pBdr>
-                <w:top w:val="nil"/>
-                <w:left w:val="nil"/>
-                <w:bottom w:val="nil"/>
-                <w:right w:val="nil"/>
-                <w:between w:val="nil"/>
-              </w:pBdr>
-              <w:spacing w:before="109"/>
-              <w:ind w:left="2573" w:right="2558"/>
+            <w:tcW w:w="7365" w:type="dxa"/>
+            <w:gridSpan w:val="2"/>
+            <w:shd w:val="clear" w:color="auto" w:fill="auto"/>
+            <w:tcMar>
+              <w:top w:w="100" w:type="dxa"/>
+              <w:left w:w="100" w:type="dxa"/>
+              <w:bottom w:w="100" w:type="dxa"/>
+              <w:right w:w="100" w:type="dxa"/>
+            </w:tcMar>
+          </w:tcPr>
+          <w:p>
+            <w:pPr>
               <w:jc w:val="center"/>
-              <w:rPr>
-                <w:color w:val="000000"/>
-              </w:rPr>
-            </w:pPr>
-            <w:r>
-              <w:rPr>
-                <w:color w:val="000000"/>
-              </w:rPr>
+            </w:pPr>
+            <w:r>
               <w:t>[</w:t>
             </w:r>
             <w:r>
-              <w:t>27</w:t>
-            </w:r>
-            <w:r>
-              <w:rPr>
-                <w:color w:val="000000"/>
-              </w:rPr>
-              <w:t>-</w:t>
-            </w:r>
-            <w:r>
-              <w:t>9</w:t>
-            </w:r>
-            <w:r>
-              <w:rPr>
-                <w:color w:val="000000"/>
-              </w:rPr>
-              <w:t>-2022]</w:t>
-            </w:r>
+              <w:t>2</w:t>
+            </w:r>
+            <w:r>
+              <w:t>7-10-2022]</w:t>
+            </w:r>
+          </w:p>
+        </w:tc>
+      </w:tr>
+      <w:tr>
+        <w:tc>
+          <w:tcPr>
+            <w:tcW w:w="1995" w:type="dxa"/>
+            <w:tcBorders>
+              <w:top w:val="single" w:sz="6" w:space="0" w:color="000000"/>
+              <w:left w:val="single" w:sz="6" w:space="0" w:color="000000"/>
+              <w:bottom w:val="single" w:sz="6" w:space="0" w:color="000000"/>
+              <w:right w:val="single" w:sz="6" w:space="0" w:color="000000"/>
+            </w:tcBorders>
+            <w:shd w:val="clear" w:color="auto" w:fill="A4C2F4"/>
+            <w:tcMar>
+              <w:top w:w="100" w:type="dxa"/>
+              <w:left w:w="100" w:type="dxa"/>
+              <w:bottom w:w="100" w:type="dxa"/>
+              <w:right w:w="100" w:type="dxa"/>
+            </w:tcMar>
+          </w:tcPr>
+          <w:p>
+            <w:pPr>
+              <w:pBdr>
+                <w:top w:val="nil"/>
+                <w:left w:val="nil"/>
+                <w:bottom w:val="nil"/>
+                <w:right w:val="nil"/>
+                <w:between w:val="nil"/>
+              </w:pBdr>
+              <w:jc w:val="center"/>
+              <w:rPr>
+                <w:b/>
+              </w:rPr>
+            </w:pPr>
+            <w:r>
+              <w:rPr>
+                <w:b/>
+              </w:rPr>
+              <w:t>Team Approval</w:t>
+            </w:r>
+          </w:p>
+        </w:tc>
+        <w:tc>
+          <w:tcPr>
+            <w:tcW w:w="2407" w:type="dxa"/>
+            <w:shd w:val="clear" w:color="auto" w:fill="auto"/>
+            <w:tcMar>
+              <w:top w:w="100" w:type="dxa"/>
+              <w:left w:w="100" w:type="dxa"/>
+              <w:bottom w:w="100" w:type="dxa"/>
+              <w:right w:w="100" w:type="dxa"/>
+            </w:tcMar>
+          </w:tcPr>
+          <w:p>
+            <w:pPr>
+              <w:jc w:val="center"/>
+            </w:pPr>
+            <w:r>
+              <w:t xml:space="preserve">Mahmoud </w:t>
+            </w:r>
+            <w:proofErr w:type="spellStart"/>
+            <w:r>
+              <w:t>Hussien</w:t>
+            </w:r>
+            <w:proofErr w:type="spellEnd"/>
+          </w:p>
+        </w:tc>
+        <w:tc>
+          <w:tcPr>
+            <w:tcW w:w="4958" w:type="dxa"/>
+            <w:shd w:val="clear" w:color="auto" w:fill="auto"/>
+          </w:tcPr>
+          <w:p>
+            <w:pPr>
+              <w:jc w:val="center"/>
+            </w:pPr>
+          </w:p>
+        </w:tc>
+      </w:tr>
+      <w:tr>
+        <w:tc>
+          <w:tcPr>
+            <w:tcW w:w="1995" w:type="dxa"/>
+            <w:tcBorders>
+              <w:top w:val="single" w:sz="6" w:space="0" w:color="000000"/>
+              <w:left w:val="single" w:sz="6" w:space="0" w:color="000000"/>
+              <w:bottom w:val="single" w:sz="6" w:space="0" w:color="000000"/>
+              <w:right w:val="single" w:sz="6" w:space="0" w:color="000000"/>
+            </w:tcBorders>
+            <w:shd w:val="clear" w:color="auto" w:fill="A4C2F4"/>
+            <w:tcMar>
+              <w:top w:w="100" w:type="dxa"/>
+              <w:left w:w="100" w:type="dxa"/>
+              <w:bottom w:w="100" w:type="dxa"/>
+              <w:right w:w="100" w:type="dxa"/>
+            </w:tcMar>
+          </w:tcPr>
+          <w:p>
+            <w:pPr>
+              <w:pBdr>
+                <w:top w:val="nil"/>
+                <w:left w:val="nil"/>
+                <w:bottom w:val="nil"/>
+                <w:right w:val="nil"/>
+                <w:between w:val="nil"/>
+              </w:pBdr>
+              <w:jc w:val="center"/>
+              <w:rPr>
+                <w:b/>
+              </w:rPr>
+            </w:pPr>
+            <w:r>
+              <w:rPr>
+                <w:b/>
+              </w:rPr>
+              <w:t>Mentor Approval</w:t>
+            </w:r>
+          </w:p>
+        </w:tc>
+        <w:tc>
+          <w:tcPr>
+            <w:tcW w:w="2407" w:type="dxa"/>
+            <w:shd w:val="clear" w:color="auto" w:fill="auto"/>
+            <w:tcMar>
+              <w:top w:w="100" w:type="dxa"/>
+              <w:left w:w="100" w:type="dxa"/>
+              <w:bottom w:w="100" w:type="dxa"/>
+              <w:right w:w="100" w:type="dxa"/>
+            </w:tcMar>
+          </w:tcPr>
+          <w:p>
+            <w:pPr>
+              <w:jc w:val="center"/>
+            </w:pPr>
+            <w:r>
+              <w:t>Ammar Yasser</w:t>
+            </w:r>
+          </w:p>
+        </w:tc>
+        <w:tc>
+          <w:tcPr>
+            <w:tcW w:w="4958" w:type="dxa"/>
+            <w:shd w:val="clear" w:color="auto" w:fill="auto"/>
+          </w:tcPr>
+          <w:p>
+            <w:pPr>
+              <w:jc w:val="center"/>
+            </w:pPr>
+          </w:p>
+        </w:tc>
+      </w:tr>
+      <w:tr>
+        <w:tc>
+          <w:tcPr>
+            <w:tcW w:w="1995" w:type="dxa"/>
+            <w:tcBorders>
+              <w:top w:val="single" w:sz="6" w:space="0" w:color="000000"/>
+              <w:left w:val="single" w:sz="6" w:space="0" w:color="000000"/>
+              <w:bottom w:val="single" w:sz="6" w:space="0" w:color="000000"/>
+              <w:right w:val="single" w:sz="6" w:space="0" w:color="000000"/>
+            </w:tcBorders>
+            <w:shd w:val="clear" w:color="auto" w:fill="A4C2F4"/>
+            <w:tcMar>
+              <w:top w:w="100" w:type="dxa"/>
+              <w:left w:w="100" w:type="dxa"/>
+              <w:bottom w:w="100" w:type="dxa"/>
+              <w:right w:w="100" w:type="dxa"/>
+            </w:tcMar>
+          </w:tcPr>
+          <w:p>
+            <w:pPr>
+              <w:pBdr>
+                <w:top w:val="nil"/>
+                <w:left w:val="nil"/>
+                <w:bottom w:val="nil"/>
+                <w:right w:val="nil"/>
+                <w:between w:val="nil"/>
+              </w:pBdr>
+              <w:jc w:val="center"/>
+              <w:rPr>
+                <w:b/>
+              </w:rPr>
+            </w:pPr>
+            <w:r>
+              <w:rPr>
+                <w:b/>
+              </w:rPr>
+              <w:t>Final Approval</w:t>
+            </w:r>
+          </w:p>
+        </w:tc>
+        <w:tc>
+          <w:tcPr>
+            <w:tcW w:w="2407" w:type="dxa"/>
+            <w:shd w:val="clear" w:color="auto" w:fill="auto"/>
+            <w:tcMar>
+              <w:top w:w="100" w:type="dxa"/>
+              <w:left w:w="100" w:type="dxa"/>
+              <w:bottom w:w="100" w:type="dxa"/>
+              <w:right w:w="100" w:type="dxa"/>
+            </w:tcMar>
+          </w:tcPr>
+          <w:p>
+            <w:pPr>
+              <w:jc w:val="center"/>
+            </w:pPr>
+            <w:proofErr w:type="spellStart"/>
+            <w:r>
+              <w:t>Esraa</w:t>
+            </w:r>
+            <w:proofErr w:type="spellEnd"/>
+            <w:r>
+              <w:t xml:space="preserve"> Abdelnaby</w:t>
+            </w:r>
+          </w:p>
+        </w:tc>
+        <w:tc>
+          <w:tcPr>
+            <w:tcW w:w="4958" w:type="dxa"/>
+            <w:shd w:val="clear" w:color="auto" w:fill="auto"/>
+          </w:tcPr>
+          <w:p>
+            <w:pPr>
+              <w:jc w:val="center"/>
+            </w:pPr>
           </w:p>
         </w:tc>
       </w:tr>
     </w:tbl>
     <w:p>
       <w:pPr>
-        <w:pBdr>
-          <w:top w:val="nil"/>
-          <w:left w:val="nil"/>
-          <w:bottom w:val="nil"/>
-          <w:right w:val="nil"/>
-          <w:between w:val="nil"/>
-        </w:pBdr>
-        <w:spacing w:before="11"/>
-        <w:rPr>
-          <w:b/>
-          <w:color w:val="000000"/>
-          <w:sz w:val="34"/>
-          <w:szCs w:val="34"/>
-        </w:rPr>
-      </w:pPr>
-    </w:p>
-    <w:p>
-      <w:pPr>
         <w:pStyle w:val="Heading1"/>
-        <w:ind w:firstLine="820"/>
+        <w:ind w:left="0"/>
       </w:pPr>
       <w:bookmarkStart w:id="1" w:name="_heading=h.30j0zll" w:colFirst="0" w:colLast="0"/>
+      <w:bookmarkStart w:id="2" w:name="_heading=h.nla13ypg9vgi" w:colFirst="0" w:colLast="0"/>
+      <w:bookmarkStart w:id="3" w:name="_heading=h.jb6m59nqkole" w:colFirst="0" w:colLast="0"/>
+      <w:bookmarkStart w:id="4" w:name="_heading=h.lhj7xkwu9htg" w:colFirst="0" w:colLast="0"/>
       <w:bookmarkEnd w:id="1"/>
-    </w:p>
-    <w:p>
-      <w:pPr>
-        <w:pStyle w:val="Heading1"/>
-        <w:ind w:firstLine="820"/>
-      </w:pPr>
-      <w:bookmarkStart w:id="2" w:name="_heading=h.nla13ypg9vgi" w:colFirst="0" w:colLast="0"/>
       <w:bookmarkEnd w:id="2"/>
-    </w:p>
-    <w:p>
-      <w:pPr>
-        <w:pStyle w:val="Heading1"/>
-        <w:ind w:firstLine="820"/>
-      </w:pPr>
-      <w:bookmarkStart w:id="3" w:name="_heading=h.jb6m59nqkole" w:colFirst="0" w:colLast="0"/>
       <w:bookmarkEnd w:id="3"/>
-    </w:p>
-    <w:p>
-      <w:pPr>
-        <w:pStyle w:val="Heading1"/>
-        <w:ind w:firstLine="820"/>
-      </w:pPr>
-      <w:bookmarkStart w:id="4" w:name="_heading=h.lhj7xkwu9htg" w:colFirst="0" w:colLast="0"/>
       <w:bookmarkEnd w:id="4"/>
     </w:p>
     <w:p>
       <w:pPr>
         <w:pStyle w:val="Heading1"/>
-        <w:ind w:firstLine="820"/>
-      </w:pPr>
-      <w:bookmarkStart w:id="5" w:name="_heading=h.2clqmc4himzs" w:colFirst="0" w:colLast="0"/>
-      <w:bookmarkEnd w:id="5"/>
+      </w:pPr>
       <w:r>
         <w:t>Document History:</w:t>
       </w:r>
@@ -1038,11 +1231,9 @@
                 <w:color w:val="000000"/>
               </w:rPr>
             </w:pPr>
-            <w:proofErr w:type="spellStart"/>
-            <w:r>
-              <w:t>orabii</w:t>
-            </w:r>
-            <w:proofErr w:type="spellEnd"/>
+            <w:r>
+              <w:t>Ahmed Mohamed</w:t>
+            </w:r>
           </w:p>
         </w:tc>
         <w:tc>
@@ -1240,8 +1431,8 @@
         <w:spacing w:before="90" w:after="52"/>
         <w:ind w:left="0" w:firstLine="720"/>
       </w:pPr>
-      <w:bookmarkStart w:id="6" w:name="_heading=h.1fob9te" w:colFirst="0" w:colLast="0"/>
-      <w:bookmarkEnd w:id="6"/>
+      <w:bookmarkStart w:id="5" w:name="_heading=h.1fob9te" w:colFirst="0" w:colLast="0"/>
+      <w:bookmarkEnd w:id="5"/>
       <w:r>
         <w:lastRenderedPageBreak/>
         <w:t>Reference Document:</w:t>
@@ -1469,7 +1660,7 @@
               <w:t>_CR_</w:t>
             </w:r>
             <w:r>
-              <w:t>DB</w:t>
+              <w:t>WEB</w:t>
             </w:r>
           </w:p>
         </w:tc>
@@ -1500,7 +1691,7 @@
               <w:t>V1.</w:t>
             </w:r>
             <w:r>
-              <w:t>0</w:t>
+              <w:t>3</w:t>
             </w:r>
           </w:p>
         </w:tc>
@@ -1615,8 +1806,8 @@
           <w:szCs w:val="32"/>
         </w:rPr>
       </w:pPr>
-      <w:bookmarkStart w:id="7" w:name="_heading=h.3znysh7" w:colFirst="0" w:colLast="0"/>
-      <w:bookmarkEnd w:id="7"/>
+      <w:bookmarkStart w:id="6" w:name="_heading=h.3znysh7" w:colFirst="0" w:colLast="0"/>
+      <w:bookmarkEnd w:id="6"/>
       <w:r>
         <w:rPr>
           <w:rFonts w:ascii="Arial" w:eastAsia="Arial" w:hAnsi="Arial" w:cs="Arial"/>
@@ -1648,7 +1839,8 @@
     <w:p>
       <w:pPr>
         <w:widowControl/>
-        <w:spacing w:after="200" w:line="276" w:lineRule="auto"/>
+        <w:spacing w:after="200" w:line="360" w:lineRule="auto"/>
+        <w:jc w:val="both"/>
         <w:rPr>
           <w:sz w:val="24"/>
           <w:szCs w:val="24"/>
@@ -1658,41 +1850,37 @@
         <w:rPr>
           <w:sz w:val="24"/>
           <w:szCs w:val="24"/>
-          <w:highlight w:val="white"/>
-        </w:rPr>
-        <w:t xml:space="preserve">website is used to present the product and the features that contain it. </w:t>
+        </w:rPr>
+        <w:t xml:space="preserve">The project </w:t>
       </w:r>
       <w:r>
         <w:rPr>
-          <w:color w:val="202124"/>
           <w:sz w:val="24"/>
           <w:szCs w:val="24"/>
-          <w:highlight w:val="white"/>
-        </w:rPr>
-        <w:t xml:space="preserve">and users can buy it. and dashboard that can show overview and statistics about the </w:t>
+        </w:rPr>
+        <w:t>consists</w:t>
       </w:r>
-      <w:proofErr w:type="gramStart"/>
       <w:r>
         <w:rPr>
-          <w:color w:val="202124"/>
           <w:sz w:val="24"/>
           <w:szCs w:val="24"/>
-          <w:highlight w:val="white"/>
-        </w:rPr>
-        <w:t>product..</w:t>
+        </w:rPr>
+        <w:t xml:space="preserve"> of Website and Dashboard. The Website is for showing our </w:t>
       </w:r>
-      <w:proofErr w:type="gramEnd"/>
-    </w:p>
-    <w:p>
-      <w:pPr>
-        <w:widowControl/>
-        <w:spacing w:after="200" w:line="360" w:lineRule="auto"/>
-        <w:jc w:val="both"/>
+      <w:r>
         <w:rPr>
           <w:sz w:val="24"/>
           <w:szCs w:val="24"/>
         </w:rPr>
-      </w:pPr>
+        <w:t>pro</w:t>
+      </w:r>
+      <w:r>
+        <w:rPr>
+          <w:sz w:val="24"/>
+          <w:szCs w:val="24"/>
+        </w:rPr>
+        <w:t>duct and enable the user the place an order. The Dashboard is for Admin control to show an overview and statistics about the product.</w:t>
+      </w:r>
     </w:p>
     <w:p>
       <w:pPr>
@@ -1753,64 +1941,6 @@
           <w:szCs w:val="24"/>
         </w:rPr>
         <w:t>A dashboard to manage the data.</w:t>
-      </w:r>
-    </w:p>
-    <w:p>
-      <w:pPr>
-        <w:widowControl/>
-        <w:numPr>
-          <w:ilvl w:val="0"/>
-          <w:numId w:val="3"/>
-        </w:numPr>
-        <w:spacing w:line="276" w:lineRule="auto"/>
-        <w:rPr>
-          <w:sz w:val="24"/>
-          <w:szCs w:val="24"/>
-        </w:rPr>
-      </w:pPr>
-      <w:r>
-        <w:rPr>
-          <w:sz w:val="24"/>
-          <w:szCs w:val="24"/>
-        </w:rPr>
-        <w:t>You can deal with payment gateway to buy the product.</w:t>
-      </w:r>
-    </w:p>
-    <w:p>
-      <w:pPr>
-        <w:widowControl/>
-        <w:numPr>
-          <w:ilvl w:val="0"/>
-          <w:numId w:val="3"/>
-        </w:numPr>
-        <w:spacing w:after="200" w:line="276" w:lineRule="auto"/>
-        <w:rPr>
-          <w:sz w:val="24"/>
-          <w:szCs w:val="24"/>
-        </w:rPr>
-      </w:pPr>
-      <w:r>
-        <w:rPr>
-          <w:sz w:val="24"/>
-          <w:szCs w:val="24"/>
-        </w:rPr>
-        <w:t xml:space="preserve">You will get code through your </w:t>
-      </w:r>
-      <w:proofErr w:type="spellStart"/>
-      <w:r>
-        <w:rPr>
-          <w:sz w:val="24"/>
-          <w:szCs w:val="24"/>
-        </w:rPr>
-        <w:t>gmail</w:t>
-      </w:r>
-      <w:proofErr w:type="spellEnd"/>
-      <w:r>
-        <w:rPr>
-          <w:sz w:val="24"/>
-          <w:szCs w:val="24"/>
-        </w:rPr>
-        <w:t xml:space="preserve"> to connect with mobile app</w:t>
       </w:r>
     </w:p>
     <w:p>

</xml_diff>